<commit_message>
prima di modificare dinamica amici
</commit_message>
<xml_diff>
--- a/Todo&Requests.docx
+++ b/Todo&Requests.docx
@@ -125,6 +125,33 @@
       </w:pPr>
       <w:r>
         <w:t>L’API che riempie gli amici nella Flatlist mostra solo i primi 50 amici, considera di estendere gli amici ogni qualvolta l’utente raggiunge il fondo della Flatlist di 10 persone aggiuntive. Lo puoi implementare passando un parametro (un numero intero) all’ API getPossibleFriendsBySimilarUsername per dirgli che deve iniziare da quel valore a cercare nuovi amici</w:t>
+      </w:r>
+      <w:r>
+        <w:t>.</w:t>
+      </w:r>
+    </w:p>
+    <w:p>
+      <w:pPr>
+        <w:pStyle w:val="Paragrafoelenco"/>
+        <w:numPr>
+          <w:ilvl w:val="0"/>
+          <w:numId w:val="3"/>
+        </w:numPr>
+      </w:pPr>
+      <w:r>
+        <w:t>Gestire Pagina di resgistrazione.</w:t>
+      </w:r>
+    </w:p>
+    <w:p>
+      <w:pPr>
+        <w:pStyle w:val="Paragrafoelenco"/>
+        <w:numPr>
+          <w:ilvl w:val="0"/>
+          <w:numId w:val="3"/>
+        </w:numPr>
+      </w:pPr>
+      <w:r>
+        <w:t>Ogni volta che viene creato un nuovo utente nel database, far partire un trigger che crea un analogo documento nella collection “notifications”.</w:t>
       </w:r>
     </w:p>
     <w:sectPr>

</xml_diff>

<commit_message>
last saving before trigger functiuons
</commit_message>
<xml_diff>
--- a/Todo&Requests.docx
+++ b/Todo&Requests.docx
@@ -6,9 +6,19 @@
       <w:pPr>
         <w:pStyle w:val="Citazioneintensa"/>
       </w:pPr>
-      <w:r>
-        <w:t>ToDo things</w:t>
-      </w:r>
+      <w:proofErr w:type="spellStart"/>
+      <w:r>
+        <w:t>ToDo</w:t>
+      </w:r>
+      <w:proofErr w:type="spellEnd"/>
+      <w:r>
+        <w:t xml:space="preserve"> </w:t>
+      </w:r>
+      <w:proofErr w:type="spellStart"/>
+      <w:r>
+        <w:t>things</w:t>
+      </w:r>
+      <w:proofErr w:type="spellEnd"/>
     </w:p>
     <w:p>
       <w:pPr>
@@ -19,7 +29,31 @@
         </w:numPr>
       </w:pPr>
       <w:r>
-        <w:t>Quando cambio utente, la funzione useEffect che crea il context nel Drawer.js stampa due volte il valore di console.log(), prova a mettere una useCallback()</w:t>
+        <w:t xml:space="preserve">Quando cambio utente, la funzione </w:t>
+      </w:r>
+      <w:proofErr w:type="spellStart"/>
+      <w:r>
+        <w:t>useEffect</w:t>
+      </w:r>
+      <w:proofErr w:type="spellEnd"/>
+      <w:r>
+        <w:t xml:space="preserve"> che crea il </w:t>
+      </w:r>
+      <w:proofErr w:type="spellStart"/>
+      <w:r>
+        <w:t>context</w:t>
+      </w:r>
+      <w:proofErr w:type="spellEnd"/>
+      <w:r>
+        <w:t xml:space="preserve"> nel Drawer.js stampa due volte il valore di console.log(), prova a mettere una </w:t>
+      </w:r>
+      <w:proofErr w:type="spellStart"/>
+      <w:r>
+        <w:t>useCallback</w:t>
+      </w:r>
+      <w:proofErr w:type="spellEnd"/>
+      <w:r>
+        <w:t>()</w:t>
       </w:r>
       <w:r>
         <w:t xml:space="preserve">   </w:t>
@@ -33,11 +67,16 @@
           <w:numId w:val="1"/>
         </w:numPr>
       </w:pPr>
+      <w:proofErr w:type="spellStart"/>
       <w:r>
         <w:t>STYLE_</w:t>
       </w:r>
       <w:r>
-        <w:t>Utilizzare un’applicazione per creare lo stile delle pagine alla fine delle implementazioni funzionali.</w:t>
+        <w:t>Utilizzare</w:t>
+      </w:r>
+      <w:proofErr w:type="spellEnd"/>
+      <w:r>
+        <w:t xml:space="preserve"> un’applicazione per creare lo stile delle pagine alla fine delle implementazioni funzionali.</w:t>
       </w:r>
     </w:p>
     <w:p>
@@ -49,7 +88,23 @@
         </w:numPr>
       </w:pPr>
       <w:r>
-        <w:t>STYLE_ la SearchBar della pagina amici meglio nasconderla sotto l’header e mostrarla a scorrimento dall’alto verso il basso quando viene premuto un bottone di ricerca manualmente</w:t>
+        <w:t xml:space="preserve">STYLE_ la </w:t>
+      </w:r>
+      <w:proofErr w:type="spellStart"/>
+      <w:r>
+        <w:t>SearchBar</w:t>
+      </w:r>
+      <w:proofErr w:type="spellEnd"/>
+      <w:r>
+        <w:t xml:space="preserve"> della pagina amici meglio nasconderla sotto l’</w:t>
+      </w:r>
+      <w:proofErr w:type="spellStart"/>
+      <w:r>
+        <w:t>header</w:t>
+      </w:r>
+      <w:proofErr w:type="spellEnd"/>
+      <w:r>
+        <w:t xml:space="preserve"> e mostrarla a scorrimento dall’alto verso il basso quando viene premuto un bottone di ricerca manualmente</w:t>
       </w:r>
       <w:r>
         <w:t>.</w:t>
@@ -64,14 +119,46 @@
         </w:numPr>
       </w:pPr>
       <w:r>
-        <w:t>Aggiornare il Modal all’interno del component MultiSelection in modo tale da avere uno scope più generale. Modificarlo permettendo all’utente di passare dei &lt;Toucahble/&gt; come figli in questo modo :</w:t>
+        <w:t xml:space="preserve">Aggiornare il </w:t>
+      </w:r>
+      <w:proofErr w:type="spellStart"/>
+      <w:r>
+        <w:t>Modal</w:t>
+      </w:r>
+      <w:proofErr w:type="spellEnd"/>
+      <w:r>
+        <w:t xml:space="preserve"> all’interno del component </w:t>
+      </w:r>
+      <w:proofErr w:type="spellStart"/>
+      <w:r>
+        <w:t>MultiSelection</w:t>
+      </w:r>
+      <w:proofErr w:type="spellEnd"/>
+      <w:r>
+        <w:t xml:space="preserve"> in modo tale da avere uno scope più generale. Modificarlo permettendo all’utente di passare dei &lt;</w:t>
+      </w:r>
+      <w:proofErr w:type="spellStart"/>
+      <w:r>
+        <w:t>Toucahble</w:t>
+      </w:r>
+      <w:proofErr w:type="spellEnd"/>
+      <w:r>
+        <w:t>/&gt; come figli in questo modo :</w:t>
       </w:r>
       <w:r>
         <w:br/>
       </w:r>
       <w:r>
         <w:br/>
-        <w:t>&lt;MultiSelection&gt;</w:t>
+        <w:t>&lt;</w:t>
+      </w:r>
+      <w:proofErr w:type="spellStart"/>
+      <w:r>
+        <w:t>MultiSelection</w:t>
+      </w:r>
+      <w:proofErr w:type="spellEnd"/>
+      <w:r>
+        <w:t>&gt;</w:t>
       </w:r>
     </w:p>
     <w:p>
@@ -81,7 +168,15 @@
       </w:pPr>
       <w:r>
         <w:br/>
-        <w:t>&lt;Touhable&gt;</w:t>
+        <w:t>&lt;</w:t>
+      </w:r>
+      <w:proofErr w:type="spellStart"/>
+      <w:r>
+        <w:t>Touhable</w:t>
+      </w:r>
+      <w:proofErr w:type="spellEnd"/>
+      <w:r>
+        <w:t>&gt;</w:t>
       </w:r>
       <w:r>
         <w:br/>
@@ -89,7 +184,15 @@
       </w:r>
       <w:r>
         <w:br/>
-        <w:t>&lt;/Touchable&gt;</w:t>
+        <w:t>&lt;/</w:t>
+      </w:r>
+      <w:proofErr w:type="spellStart"/>
+      <w:r>
+        <w:t>Touchable</w:t>
+      </w:r>
+      <w:proofErr w:type="spellEnd"/>
+      <w:r>
+        <w:t>&gt;</w:t>
       </w:r>
       <w:r>
         <w:br/>
@@ -100,7 +203,15 @@
         <w:ind w:left="708" w:firstLine="708"/>
       </w:pPr>
       <w:r>
-        <w:t>&lt;/Multiselection&gt;</w:t>
+        <w:t>&lt;/</w:t>
+      </w:r>
+      <w:proofErr w:type="spellStart"/>
+      <w:r>
+        <w:t>Multiselection</w:t>
+      </w:r>
+      <w:proofErr w:type="spellEnd"/>
+      <w:r>
+        <w:t>&gt;</w:t>
       </w:r>
     </w:p>
     <w:p>
@@ -124,7 +235,31 @@
         </w:numPr>
       </w:pPr>
       <w:r>
-        <w:t>L’API che riempie gli amici nella Flatlist mostra solo i primi 50 amici, considera di estendere gli amici ogni qualvolta l’utente raggiunge il fondo della Flatlist di 10 persone aggiuntive. Lo puoi implementare passando un parametro (un numero intero) all’ API getPossibleFriendsBySimilarUsername per dirgli che deve iniziare da quel valore a cercare nuovi amici</w:t>
+        <w:t xml:space="preserve">L’API che riempie gli amici nella </w:t>
+      </w:r>
+      <w:proofErr w:type="spellStart"/>
+      <w:r>
+        <w:t>Flatlist</w:t>
+      </w:r>
+      <w:proofErr w:type="spellEnd"/>
+      <w:r>
+        <w:t xml:space="preserve"> mostra solo i primi 50 amici, considera di estendere gli amici ogni qualvolta l’utente raggiunge il fondo della </w:t>
+      </w:r>
+      <w:proofErr w:type="spellStart"/>
+      <w:r>
+        <w:t>Flatlist</w:t>
+      </w:r>
+      <w:proofErr w:type="spellEnd"/>
+      <w:r>
+        <w:t xml:space="preserve"> di 10 persone aggiuntive. Lo puoi implementare passando un parametro (un numero intero) all’ API </w:t>
+      </w:r>
+      <w:proofErr w:type="spellStart"/>
+      <w:r>
+        <w:t>getPossibleFriendsBySimilarUsername</w:t>
+      </w:r>
+      <w:proofErr w:type="spellEnd"/>
+      <w:r>
+        <w:t xml:space="preserve"> per dirgli che deve iniziare da quel valore a cercare nuovi amici</w:t>
       </w:r>
       <w:r>
         <w:t>.</w:t>
@@ -139,7 +274,15 @@
         </w:numPr>
       </w:pPr>
       <w:r>
-        <w:t>Gestire Pagina di resgistrazione.</w:t>
+        <w:t xml:space="preserve">Gestire Pagina di </w:t>
+      </w:r>
+      <w:proofErr w:type="spellStart"/>
+      <w:r>
+        <w:t>resgistrazione</w:t>
+      </w:r>
+      <w:proofErr w:type="spellEnd"/>
+      <w:r>
+        <w:t>.</w:t>
       </w:r>
     </w:p>
     <w:p>
@@ -151,7 +294,51 @@
         </w:numPr>
       </w:pPr>
       <w:r>
-        <w:t>Ogni volta che viene creato un nuovo utente nel database, far partire un trigger che crea un analogo documento nella collection “notifications”.</w:t>
+        <w:t xml:space="preserve">Ogni volta che viene creato un nuovo utente nel database, far partire un trigger che crea un analogo documento nella </w:t>
+      </w:r>
+      <w:proofErr w:type="spellStart"/>
+      <w:r>
+        <w:t>collection</w:t>
+      </w:r>
+      <w:proofErr w:type="spellEnd"/>
+      <w:r>
+        <w:t xml:space="preserve"> “</w:t>
+      </w:r>
+      <w:proofErr w:type="spellStart"/>
+      <w:r>
+        <w:t>notifications</w:t>
+      </w:r>
+      <w:proofErr w:type="spellEnd"/>
+      <w:r>
+        <w:t>”.</w:t>
+      </w:r>
+    </w:p>
+    <w:p>
+      <w:pPr>
+        <w:pStyle w:val="Paragrafoelenco"/>
+        <w:numPr>
+          <w:ilvl w:val="0"/>
+          <w:numId w:val="3"/>
+        </w:numPr>
+      </w:pPr>
+      <w:r>
+        <w:t xml:space="preserve">Nella sezione Friends </w:t>
+      </w:r>
+      <w:proofErr w:type="spellStart"/>
+      <w:r>
+        <w:t>inlcudere</w:t>
+      </w:r>
+      <w:proofErr w:type="spellEnd"/>
+      <w:r>
+        <w:t xml:space="preserve"> una pagina di amici in </w:t>
+      </w:r>
+      <w:proofErr w:type="spellStart"/>
+      <w:r>
+        <w:t>pending</w:t>
+      </w:r>
+      <w:proofErr w:type="spellEnd"/>
+      <w:r>
+        <w:t>.</w:t>
       </w:r>
     </w:p>
     <w:sectPr>

</xml_diff>